<commit_message>
added resources to word doc
</commit_message>
<xml_diff>
--- a/ARIA CA 3.docx
+++ b/ARIA CA 3.docx
@@ -13,13 +13,8 @@
       </w:r>
     </w:p>
     <w:p>
-      <w:proofErr w:type="spellStart"/>
-      <w:r>
-        <w:t>Ger</w:t>
-      </w:r>
-      <w:proofErr w:type="spellEnd"/>
-      <w:r>
-        <w:t xml:space="preserve"> Daly</w:t>
+      <w:r>
+        <w:t>Ger Daly</w:t>
       </w:r>
     </w:p>
     <w:p>
@@ -29,13 +24,8 @@
     </w:p>
     <w:p>
       <w:r>
-        <w:t xml:space="preserve">Paul </w:t>
-      </w:r>
-      <w:proofErr w:type="spellStart"/>
-      <w:r>
-        <w:t>Mannion</w:t>
-      </w:r>
-      <w:proofErr w:type="spellEnd"/>
+        <w:t>Paul Mannion</w:t>
+      </w:r>
     </w:p>
     <w:p>
       <w:r>
@@ -49,9 +39,326 @@
       </w:r>
     </w:p>
     <w:p>
+      <w:r>
+        <w:t>Twitter API docs</w:t>
+      </w:r>
       <w:bookmarkStart w:id="0" w:name="_GoBack"/>
       <w:bookmarkEnd w:id="0"/>
     </w:p>
+    <w:p>
+      <w:pPr>
+        <w:rPr>
+          <w:rFonts w:ascii="Calibri" w:hAnsi="Calibri"/>
+        </w:rPr>
+      </w:pPr>
+      <w:hyperlink r:id="rId5" w:tgtFrame="_parent" w:history="1">
+        <w:r>
+          <w:rPr>
+            <w:rStyle w:val="Hyperlink"/>
+            <w:rFonts w:ascii="Calibri" w:hAnsi="Calibri"/>
+          </w:rPr>
+          <w:t>https://dev.twitter.com/discussions/15501</w:t>
+        </w:r>
+      </w:hyperlink>
+    </w:p>
+    <w:p>
+      <w:pPr>
+        <w:rPr>
+          <w:rFonts w:ascii="Calibri" w:hAnsi="Calibri"/>
+        </w:rPr>
+      </w:pPr>
+      <w:r>
+        <w:rPr>
+          <w:rFonts w:ascii="Calibri" w:hAnsi="Calibri"/>
+        </w:rPr>
+        <w:t>Backbone tutorials/books</w:t>
+      </w:r>
+    </w:p>
+    <w:p>
+      <w:pPr>
+        <w:spacing w:after="0" w:line="240" w:lineRule="auto"/>
+        <w:rPr>
+          <w:rFonts w:ascii="Verdana" w:eastAsia="Times New Roman" w:hAnsi="Verdana" w:cs="Times New Roman"/>
+          <w:sz w:val="20"/>
+          <w:szCs w:val="20"/>
+          <w:lang w:eastAsia="en-IE"/>
+        </w:rPr>
+      </w:pPr>
+      <w:hyperlink r:id="rId6" w:tgtFrame="_parent" w:history="1">
+        <w:r>
+          <w:rPr>
+            <w:rFonts w:ascii="Verdana" w:eastAsia="Times New Roman" w:hAnsi="Verdana" w:cs="Times New Roman"/>
+            <w:color w:val="0000FF"/>
+            <w:sz w:val="20"/>
+            <w:szCs w:val="20"/>
+            <w:u w:val="single"/>
+            <w:lang w:eastAsia="en-IE"/>
+          </w:rPr>
+          <w:t>http://addyosmani.github.io/backbone-fundamentals/</w:t>
+        </w:r>
+      </w:hyperlink>
+    </w:p>
+    <w:p>
+      <w:pPr>
+        <w:spacing w:after="0" w:line="240" w:lineRule="auto"/>
+        <w:rPr>
+          <w:rFonts w:ascii="Verdana" w:eastAsia="Times New Roman" w:hAnsi="Verdana" w:cs="Times New Roman"/>
+          <w:sz w:val="20"/>
+          <w:szCs w:val="20"/>
+          <w:lang w:eastAsia="en-IE"/>
+        </w:rPr>
+      </w:pPr>
+      <w:r>
+        <w:rPr>
+          <w:rFonts w:ascii="Verdana" w:eastAsia="Times New Roman" w:hAnsi="Verdana" w:cs="Times New Roman"/>
+          <w:sz w:val="20"/>
+          <w:szCs w:val="20"/>
+          <w:lang w:eastAsia="en-IE"/>
+        </w:rPr>
+        <w:t>full book!</w:t>
+      </w:r>
+    </w:p>
+    <w:p>
+      <w:pPr>
+        <w:spacing w:after="0" w:line="240" w:lineRule="auto"/>
+        <w:rPr>
+          <w:rFonts w:ascii="Verdana" w:eastAsia="Times New Roman" w:hAnsi="Verdana" w:cs="Times New Roman"/>
+          <w:sz w:val="20"/>
+          <w:szCs w:val="20"/>
+          <w:lang w:eastAsia="en-IE"/>
+        </w:rPr>
+      </w:pPr>
+    </w:p>
+    <w:p>
+      <w:pPr>
+        <w:spacing w:after="0" w:line="240" w:lineRule="auto"/>
+        <w:rPr>
+          <w:rFonts w:ascii="Verdana" w:eastAsia="Times New Roman" w:hAnsi="Verdana" w:cs="Times New Roman"/>
+          <w:sz w:val="20"/>
+          <w:szCs w:val="20"/>
+          <w:lang w:eastAsia="en-IE"/>
+        </w:rPr>
+      </w:pPr>
+      <w:r>
+        <w:rPr>
+          <w:rFonts w:ascii="Verdana" w:eastAsia="Times New Roman" w:hAnsi="Verdana" w:cs="Times New Roman"/>
+          <w:sz w:val="20"/>
+          <w:szCs w:val="20"/>
+          <w:lang w:eastAsia="en-IE"/>
+        </w:rPr>
+        <w:t>and this chapter is step by step making a RESTful backbone app :)</w:t>
+      </w:r>
+    </w:p>
+    <w:p>
+      <w:pPr>
+        <w:spacing w:after="0" w:line="240" w:lineRule="auto"/>
+        <w:rPr>
+          <w:rFonts w:ascii="Verdana" w:eastAsia="Times New Roman" w:hAnsi="Verdana" w:cs="Times New Roman"/>
+          <w:sz w:val="20"/>
+          <w:szCs w:val="20"/>
+          <w:lang w:eastAsia="en-IE"/>
+        </w:rPr>
+      </w:pPr>
+      <w:hyperlink r:id="rId7" w:anchor="exercise-2-book-library---your-first-restful-backbone.js-app" w:tgtFrame="_parent" w:history="1">
+        <w:r>
+          <w:rPr>
+            <w:rFonts w:ascii="Verdana" w:eastAsia="Times New Roman" w:hAnsi="Verdana" w:cs="Times New Roman"/>
+            <w:color w:val="0000FF"/>
+            <w:sz w:val="20"/>
+            <w:szCs w:val="20"/>
+            <w:u w:val="single"/>
+            <w:lang w:eastAsia="en-IE"/>
+          </w:rPr>
+          <w:t>http://addyosmani.github.io/backbone-fundamentals/#exercise-2-book-library---your-first-restful-backbone.js-app</w:t>
+        </w:r>
+      </w:hyperlink>
+    </w:p>
+    <w:p>
+      <w:pPr>
+        <w:spacing w:after="0" w:line="240" w:lineRule="auto"/>
+        <w:rPr>
+          <w:rFonts w:ascii="Verdana" w:eastAsia="Times New Roman" w:hAnsi="Verdana" w:cs="Times New Roman"/>
+          <w:sz w:val="20"/>
+          <w:szCs w:val="20"/>
+          <w:lang w:eastAsia="en-IE"/>
+        </w:rPr>
+      </w:pPr>
+    </w:p>
+    <w:p>
+      <w:pPr>
+        <w:spacing w:after="0" w:line="240" w:lineRule="auto"/>
+        <w:rPr>
+          <w:rFonts w:ascii="Verdana" w:eastAsia="Times New Roman" w:hAnsi="Verdana" w:cs="Times New Roman"/>
+          <w:sz w:val="20"/>
+          <w:szCs w:val="20"/>
+          <w:lang w:eastAsia="en-IE"/>
+        </w:rPr>
+      </w:pPr>
+      <w:r>
+        <w:rPr>
+          <w:rFonts w:ascii="Verdana" w:eastAsia="Times New Roman" w:hAnsi="Verdana" w:cs="Times New Roman"/>
+          <w:sz w:val="20"/>
+          <w:szCs w:val="20"/>
+          <w:lang w:eastAsia="en-IE"/>
+        </w:rPr>
+        <w:t xml:space="preserve">to get the pdf just dload </w:t>
+      </w:r>
+      <w:r>
+        <w:rPr>
+          <w:rFonts w:ascii="Verdana" w:eastAsia="Times New Roman" w:hAnsi="Verdana" w:cs="Times New Roman"/>
+          <w:i/>
+          <w:iCs/>
+          <w:sz w:val="20"/>
+          <w:szCs w:val="20"/>
+          <w:lang w:eastAsia="en-IE"/>
+        </w:rPr>
+        <w:t>view raw</w:t>
+      </w:r>
+      <w:r>
+        <w:rPr>
+          <w:rFonts w:ascii="Verdana" w:eastAsia="Times New Roman" w:hAnsi="Verdana" w:cs="Times New Roman"/>
+          <w:sz w:val="20"/>
+          <w:szCs w:val="20"/>
+          <w:lang w:eastAsia="en-IE"/>
+        </w:rPr>
+        <w:t xml:space="preserve"> from here</w:t>
+      </w:r>
+    </w:p>
+    <w:p>
+      <w:pPr>
+        <w:spacing w:after="0" w:line="240" w:lineRule="auto"/>
+        <w:rPr>
+          <w:rFonts w:ascii="Verdana" w:eastAsia="Times New Roman" w:hAnsi="Verdana" w:cs="Times New Roman"/>
+          <w:sz w:val="20"/>
+          <w:szCs w:val="20"/>
+          <w:lang w:eastAsia="en-IE"/>
+        </w:rPr>
+      </w:pPr>
+      <w:hyperlink r:id="rId8" w:tgtFrame="_parent" w:history="1">
+        <w:r>
+          <w:rPr>
+            <w:rFonts w:ascii="Verdana" w:eastAsia="Times New Roman" w:hAnsi="Verdana" w:cs="Times New Roman"/>
+            <w:color w:val="0000FF"/>
+            <w:sz w:val="20"/>
+            <w:szCs w:val="20"/>
+            <w:u w:val="single"/>
+            <w:lang w:eastAsia="en-IE"/>
+          </w:rPr>
+          <w:t>https://github.com/addyosmani/backbone-fundamentals/blob/gh-pages/backbone-fundamentals.pdf</w:t>
+        </w:r>
+      </w:hyperlink>
+    </w:p>
+    <w:p>
+      <w:pPr>
+        <w:spacing w:after="0" w:line="240" w:lineRule="auto"/>
+        <w:rPr>
+          <w:rFonts w:ascii="Verdana" w:eastAsia="Times New Roman" w:hAnsi="Verdana" w:cs="Times New Roman"/>
+          <w:sz w:val="20"/>
+          <w:szCs w:val="20"/>
+          <w:lang w:eastAsia="en-IE"/>
+        </w:rPr>
+      </w:pPr>
+    </w:p>
+    <w:p>
+      <w:pPr>
+        <w:spacing w:after="0" w:line="240" w:lineRule="auto"/>
+        <w:rPr>
+          <w:rFonts w:ascii="Verdana" w:eastAsia="Times New Roman" w:hAnsi="Verdana" w:cs="Times New Roman"/>
+          <w:sz w:val="20"/>
+          <w:szCs w:val="20"/>
+          <w:lang w:eastAsia="en-IE"/>
+        </w:rPr>
+      </w:pPr>
+      <w:r>
+        <w:rPr>
+          <w:rFonts w:ascii="Verdana" w:eastAsia="Times New Roman" w:hAnsi="Verdana" w:cs="Times New Roman"/>
+          <w:sz w:val="20"/>
+          <w:szCs w:val="20"/>
+          <w:lang w:eastAsia="en-IE"/>
+        </w:rPr>
+        <w:t>lots more books and backbone stuff is here:</w:t>
+      </w:r>
+    </w:p>
+    <w:p>
+      <w:pPr>
+        <w:spacing w:after="0" w:line="240" w:lineRule="auto"/>
+        <w:rPr>
+          <w:rFonts w:ascii="Verdana" w:eastAsia="Times New Roman" w:hAnsi="Verdana" w:cs="Times New Roman"/>
+          <w:sz w:val="20"/>
+          <w:szCs w:val="20"/>
+          <w:lang w:eastAsia="en-IE"/>
+        </w:rPr>
+      </w:pPr>
+      <w:hyperlink r:id="rId9" w:tgtFrame="_parent" w:history="1">
+        <w:r>
+          <w:rPr>
+            <w:rFonts w:ascii="Verdana" w:eastAsia="Times New Roman" w:hAnsi="Verdana" w:cs="Times New Roman"/>
+            <w:color w:val="0000FF"/>
+            <w:sz w:val="20"/>
+            <w:szCs w:val="20"/>
+            <w:u w:val="single"/>
+            <w:lang w:eastAsia="en-IE"/>
+          </w:rPr>
+          <w:t>http://backbonetraining.net/resources</w:t>
+        </w:r>
+      </w:hyperlink>
+    </w:p>
+    <w:p>
+      <w:pPr>
+        <w:spacing w:after="0" w:line="240" w:lineRule="auto"/>
+        <w:rPr>
+          <w:rFonts w:ascii="Verdana" w:eastAsia="Times New Roman" w:hAnsi="Verdana" w:cs="Times New Roman"/>
+          <w:sz w:val="20"/>
+          <w:szCs w:val="20"/>
+          <w:lang w:eastAsia="en-IE"/>
+        </w:rPr>
+      </w:pPr>
+    </w:p>
+    <w:p>
+      <w:pPr>
+        <w:spacing w:after="0" w:line="240" w:lineRule="auto"/>
+        <w:rPr>
+          <w:rFonts w:ascii="Verdana" w:eastAsia="Times New Roman" w:hAnsi="Verdana" w:cs="Times New Roman"/>
+          <w:sz w:val="20"/>
+          <w:szCs w:val="20"/>
+          <w:lang w:eastAsia="en-IE"/>
+        </w:rPr>
+      </w:pPr>
+      <w:hyperlink r:id="rId10" w:tgtFrame="_parent" w:history="1">
+        <w:r>
+          <w:rPr>
+            <w:rFonts w:ascii="Verdana" w:eastAsia="Times New Roman" w:hAnsi="Verdana" w:cs="Times New Roman"/>
+            <w:color w:val="0000FF"/>
+            <w:sz w:val="20"/>
+            <w:szCs w:val="20"/>
+            <w:u w:val="single"/>
+            <w:lang w:eastAsia="en-IE"/>
+          </w:rPr>
+          <w:t>http://pluralsight.com/training</w:t>
+        </w:r>
+      </w:hyperlink>
+    </w:p>
+    <w:p>
+      <w:pPr>
+        <w:spacing w:after="0" w:line="240" w:lineRule="auto"/>
+        <w:rPr>
+          <w:rFonts w:ascii="Verdana" w:eastAsia="Times New Roman" w:hAnsi="Verdana" w:cs="Times New Roman"/>
+          <w:sz w:val="20"/>
+          <w:szCs w:val="20"/>
+          <w:lang w:eastAsia="en-IE"/>
+        </w:rPr>
+      </w:pPr>
+      <w:r>
+        <w:rPr>
+          <w:rFonts w:ascii="Verdana" w:eastAsia="Times New Roman" w:hAnsi="Verdana" w:cs="Times New Roman"/>
+          <w:sz w:val="20"/>
+          <w:szCs w:val="20"/>
+          <w:lang w:eastAsia="en-IE"/>
+        </w:rPr>
+        <w:t>just an aside.. tonnes of tech courses. up to 4 hrs long. in all areas. 11 days free and same price plans as the other schools....this seems to go way beyond beginners...even have salesforce training.</w:t>
+      </w:r>
+    </w:p>
+    <w:p/>
     <w:sectPr>
       <w:pgSz w:w="11906" w:h="16838"/>
       <w:pgMar w:top="1440" w:right="1440" w:bottom="1440" w:left="1440" w:header="708" w:footer="708" w:gutter="0"/>
@@ -249,6 +556,18 @@
     <w:semiHidden/>
     <w:unhideWhenUsed/>
   </w:style>
+  <w:style w:type="character" w:styleId="Hyperlink">
+    <w:name w:val="Hyperlink"/>
+    <w:basedOn w:val="DefaultParagraphFont"/>
+    <w:uiPriority w:val="99"/>
+    <w:semiHidden/>
+    <w:unhideWhenUsed/>
+    <w:rsid w:val="00334D0F"/>
+    <w:rPr>
+      <w:color w:val="0000FF"/>
+      <w:u w:val="single"/>
+    </w:rPr>
+  </w:style>
 </w:styles>
 </file>
 
@@ -438,6 +757,18 @@
     <w:uiPriority w:val="99"/>
     <w:semiHidden/>
     <w:unhideWhenUsed/>
+  </w:style>
+  <w:style w:type="character" w:styleId="Hyperlink">
+    <w:name w:val="Hyperlink"/>
+    <w:basedOn w:val="DefaultParagraphFont"/>
+    <w:uiPriority w:val="99"/>
+    <w:semiHidden/>
+    <w:unhideWhenUsed/>
+    <w:rsid w:val="00334D0F"/>
+    <w:rPr>
+      <w:color w:val="0000FF"/>
+      <w:u w:val="single"/>
+    </w:rPr>
   </w:style>
 </w:styles>
 </file>

</xml_diff>

<commit_message>
added html template with bootstrap
</commit_message>
<xml_diff>
--- a/ARIA CA 3.docx
+++ b/ARIA CA 3.docx
@@ -13,8 +13,13 @@
       </w:r>
     </w:p>
     <w:p>
-      <w:r>
-        <w:t>Ger Daly</w:t>
+      <w:proofErr w:type="spellStart"/>
+      <w:r>
+        <w:t>Ger</w:t>
+      </w:r>
+      <w:proofErr w:type="spellEnd"/>
+      <w:r>
+        <w:t xml:space="preserve"> Daly</w:t>
       </w:r>
     </w:p>
     <w:p>
@@ -24,8 +29,13 @@
     </w:p>
     <w:p>
       <w:r>
-        <w:t>Paul Mannion</w:t>
-      </w:r>
+        <w:t xml:space="preserve">Paul </w:t>
+      </w:r>
+      <w:proofErr w:type="spellStart"/>
+      <w:r>
+        <w:t>Mannion</w:t>
+      </w:r>
+      <w:proofErr w:type="spellEnd"/>
     </w:p>
     <w:p>
       <w:r>
@@ -42,8 +52,6 @@
       <w:r>
         <w:t>Twitter API docs</w:t>
       </w:r>
-      <w:bookmarkStart w:id="0" w:name="_GoBack"/>
-      <w:bookmarkEnd w:id="0"/>
     </w:p>
     <w:p>
       <w:pPr>
@@ -108,45 +116,87 @@
           <w:lang w:eastAsia="en-IE"/>
         </w:rPr>
       </w:pPr>
-      <w:r>
-        <w:rPr>
-          <w:rFonts w:ascii="Verdana" w:eastAsia="Times New Roman" w:hAnsi="Verdana" w:cs="Times New Roman"/>
-          <w:sz w:val="20"/>
-          <w:szCs w:val="20"/>
-          <w:lang w:eastAsia="en-IE"/>
-        </w:rPr>
-        <w:t>full book!</w:t>
-      </w:r>
-    </w:p>
-    <w:p>
-      <w:pPr>
-        <w:spacing w:after="0" w:line="240" w:lineRule="auto"/>
-        <w:rPr>
-          <w:rFonts w:ascii="Verdana" w:eastAsia="Times New Roman" w:hAnsi="Verdana" w:cs="Times New Roman"/>
-          <w:sz w:val="20"/>
-          <w:szCs w:val="20"/>
-          <w:lang w:eastAsia="en-IE"/>
-        </w:rPr>
-      </w:pPr>
-    </w:p>
-    <w:p>
-      <w:pPr>
-        <w:spacing w:after="0" w:line="240" w:lineRule="auto"/>
-        <w:rPr>
-          <w:rFonts w:ascii="Verdana" w:eastAsia="Times New Roman" w:hAnsi="Verdana" w:cs="Times New Roman"/>
-          <w:sz w:val="20"/>
-          <w:szCs w:val="20"/>
-          <w:lang w:eastAsia="en-IE"/>
-        </w:rPr>
-      </w:pPr>
-      <w:r>
-        <w:rPr>
-          <w:rFonts w:ascii="Verdana" w:eastAsia="Times New Roman" w:hAnsi="Verdana" w:cs="Times New Roman"/>
-          <w:sz w:val="20"/>
-          <w:szCs w:val="20"/>
-          <w:lang w:eastAsia="en-IE"/>
-        </w:rPr>
-        <w:t>and this chapter is step by step making a RESTful backbone app :)</w:t>
+      <w:proofErr w:type="gramStart"/>
+      <w:r>
+        <w:rPr>
+          <w:rFonts w:ascii="Verdana" w:eastAsia="Times New Roman" w:hAnsi="Verdana" w:cs="Times New Roman"/>
+          <w:sz w:val="20"/>
+          <w:szCs w:val="20"/>
+          <w:lang w:eastAsia="en-IE"/>
+        </w:rPr>
+        <w:t>full</w:t>
+      </w:r>
+      <w:proofErr w:type="gramEnd"/>
+      <w:r>
+        <w:rPr>
+          <w:rFonts w:ascii="Verdana" w:eastAsia="Times New Roman" w:hAnsi="Verdana" w:cs="Times New Roman"/>
+          <w:sz w:val="20"/>
+          <w:szCs w:val="20"/>
+          <w:lang w:eastAsia="en-IE"/>
+        </w:rPr>
+        <w:t xml:space="preserve"> book!</w:t>
+      </w:r>
+    </w:p>
+    <w:p>
+      <w:pPr>
+        <w:spacing w:after="0" w:line="240" w:lineRule="auto"/>
+        <w:rPr>
+          <w:rFonts w:ascii="Verdana" w:eastAsia="Times New Roman" w:hAnsi="Verdana" w:cs="Times New Roman"/>
+          <w:sz w:val="20"/>
+          <w:szCs w:val="20"/>
+          <w:lang w:eastAsia="en-IE"/>
+        </w:rPr>
+      </w:pPr>
+    </w:p>
+    <w:p>
+      <w:pPr>
+        <w:spacing w:after="0" w:line="240" w:lineRule="auto"/>
+        <w:rPr>
+          <w:rFonts w:ascii="Verdana" w:eastAsia="Times New Roman" w:hAnsi="Verdana" w:cs="Times New Roman"/>
+          <w:sz w:val="20"/>
+          <w:szCs w:val="20"/>
+          <w:lang w:eastAsia="en-IE"/>
+        </w:rPr>
+      </w:pPr>
+      <w:proofErr w:type="gramStart"/>
+      <w:r>
+        <w:rPr>
+          <w:rFonts w:ascii="Verdana" w:eastAsia="Times New Roman" w:hAnsi="Verdana" w:cs="Times New Roman"/>
+          <w:sz w:val="20"/>
+          <w:szCs w:val="20"/>
+          <w:lang w:eastAsia="en-IE"/>
+        </w:rPr>
+        <w:t>and</w:t>
+      </w:r>
+      <w:proofErr w:type="gramEnd"/>
+      <w:r>
+        <w:rPr>
+          <w:rFonts w:ascii="Verdana" w:eastAsia="Times New Roman" w:hAnsi="Verdana" w:cs="Times New Roman"/>
+          <w:sz w:val="20"/>
+          <w:szCs w:val="20"/>
+          <w:lang w:eastAsia="en-IE"/>
+        </w:rPr>
+        <w:t xml:space="preserve"> this chapter is step by step making a </w:t>
+      </w:r>
+      <w:proofErr w:type="spellStart"/>
+      <w:r>
+        <w:rPr>
+          <w:rFonts w:ascii="Verdana" w:eastAsia="Times New Roman" w:hAnsi="Verdana" w:cs="Times New Roman"/>
+          <w:sz w:val="20"/>
+          <w:szCs w:val="20"/>
+          <w:lang w:eastAsia="en-IE"/>
+        </w:rPr>
+        <w:t>RESTful</w:t>
+      </w:r>
+      <w:proofErr w:type="spellEnd"/>
+      <w:r>
+        <w:rPr>
+          <w:rFonts w:ascii="Verdana" w:eastAsia="Times New Roman" w:hAnsi="Verdana" w:cs="Times New Roman"/>
+          <w:sz w:val="20"/>
+          <w:szCs w:val="20"/>
+          <w:lang w:eastAsia="en-IE"/>
+        </w:rPr>
+        <w:t xml:space="preserve"> backbone app :)</w:t>
       </w:r>
     </w:p>
     <w:p>
@@ -194,14 +244,45 @@
           <w:lang w:eastAsia="en-IE"/>
         </w:rPr>
       </w:pPr>
-      <w:r>
-        <w:rPr>
-          <w:rFonts w:ascii="Verdana" w:eastAsia="Times New Roman" w:hAnsi="Verdana" w:cs="Times New Roman"/>
-          <w:sz w:val="20"/>
-          <w:szCs w:val="20"/>
-          <w:lang w:eastAsia="en-IE"/>
-        </w:rPr>
-        <w:t xml:space="preserve">to get the pdf just dload </w:t>
+      <w:proofErr w:type="gramStart"/>
+      <w:r>
+        <w:rPr>
+          <w:rFonts w:ascii="Verdana" w:eastAsia="Times New Roman" w:hAnsi="Verdana" w:cs="Times New Roman"/>
+          <w:sz w:val="20"/>
+          <w:szCs w:val="20"/>
+          <w:lang w:eastAsia="en-IE"/>
+        </w:rPr>
+        <w:t>to</w:t>
+      </w:r>
+      <w:proofErr w:type="gramEnd"/>
+      <w:r>
+        <w:rPr>
+          <w:rFonts w:ascii="Verdana" w:eastAsia="Times New Roman" w:hAnsi="Verdana" w:cs="Times New Roman"/>
+          <w:sz w:val="20"/>
+          <w:szCs w:val="20"/>
+          <w:lang w:eastAsia="en-IE"/>
+        </w:rPr>
+        <w:t xml:space="preserve"> get the pdf just </w:t>
+      </w:r>
+      <w:proofErr w:type="spellStart"/>
+      <w:r>
+        <w:rPr>
+          <w:rFonts w:ascii="Verdana" w:eastAsia="Times New Roman" w:hAnsi="Verdana" w:cs="Times New Roman"/>
+          <w:sz w:val="20"/>
+          <w:szCs w:val="20"/>
+          <w:lang w:eastAsia="en-IE"/>
+        </w:rPr>
+        <w:t>dload</w:t>
+      </w:r>
+      <w:proofErr w:type="spellEnd"/>
+      <w:r>
+        <w:rPr>
+          <w:rFonts w:ascii="Verdana" w:eastAsia="Times New Roman" w:hAnsi="Verdana" w:cs="Times New Roman"/>
+          <w:sz w:val="20"/>
+          <w:szCs w:val="20"/>
+          <w:lang w:eastAsia="en-IE"/>
+        </w:rPr>
+        <w:t xml:space="preserve"> </w:t>
       </w:r>
       <w:r>
         <w:rPr>
@@ -269,14 +350,25 @@
           <w:lang w:eastAsia="en-IE"/>
         </w:rPr>
       </w:pPr>
-      <w:r>
-        <w:rPr>
-          <w:rFonts w:ascii="Verdana" w:eastAsia="Times New Roman" w:hAnsi="Verdana" w:cs="Times New Roman"/>
-          <w:sz w:val="20"/>
-          <w:szCs w:val="20"/>
-          <w:lang w:eastAsia="en-IE"/>
-        </w:rPr>
-        <w:t>lots more books and backbone stuff is here:</w:t>
+      <w:proofErr w:type="gramStart"/>
+      <w:r>
+        <w:rPr>
+          <w:rFonts w:ascii="Verdana" w:eastAsia="Times New Roman" w:hAnsi="Verdana" w:cs="Times New Roman"/>
+          <w:sz w:val="20"/>
+          <w:szCs w:val="20"/>
+          <w:lang w:eastAsia="en-IE"/>
+        </w:rPr>
+        <w:t>lots</w:t>
+      </w:r>
+      <w:proofErr w:type="gramEnd"/>
+      <w:r>
+        <w:rPr>
+          <w:rFonts w:ascii="Verdana" w:eastAsia="Times New Roman" w:hAnsi="Verdana" w:cs="Times New Roman"/>
+          <w:sz w:val="20"/>
+          <w:szCs w:val="20"/>
+          <w:lang w:eastAsia="en-IE"/>
+        </w:rPr>
+        <w:t xml:space="preserve"> more books and backbone stuff is here:</w:t>
       </w:r>
     </w:p>
     <w:p>
@@ -348,17 +440,128 @@
           <w:lang w:eastAsia="en-IE"/>
         </w:rPr>
       </w:pPr>
-      <w:r>
-        <w:rPr>
-          <w:rFonts w:ascii="Verdana" w:eastAsia="Times New Roman" w:hAnsi="Verdana" w:cs="Times New Roman"/>
-          <w:sz w:val="20"/>
-          <w:szCs w:val="20"/>
-          <w:lang w:eastAsia="en-IE"/>
-        </w:rPr>
-        <w:t>just an aside.. tonnes of tech courses. up to 4 hrs long. in all areas. 11 days free and same price plans as the other schools....this seems to go way beyond beginners...even have salesforce training.</w:t>
+      <w:proofErr w:type="gramStart"/>
+      <w:r>
+        <w:rPr>
+          <w:rFonts w:ascii="Verdana" w:eastAsia="Times New Roman" w:hAnsi="Verdana" w:cs="Times New Roman"/>
+          <w:sz w:val="20"/>
+          <w:szCs w:val="20"/>
+          <w:lang w:eastAsia="en-IE"/>
+        </w:rPr>
+        <w:t>just</w:t>
+      </w:r>
+      <w:proofErr w:type="gramEnd"/>
+      <w:r>
+        <w:rPr>
+          <w:rFonts w:ascii="Verdana" w:eastAsia="Times New Roman" w:hAnsi="Verdana" w:cs="Times New Roman"/>
+          <w:sz w:val="20"/>
+          <w:szCs w:val="20"/>
+          <w:lang w:eastAsia="en-IE"/>
+        </w:rPr>
+        <w:t xml:space="preserve"> an aside.. </w:t>
+      </w:r>
+      <w:proofErr w:type="gramStart"/>
+      <w:r>
+        <w:rPr>
+          <w:rFonts w:ascii="Verdana" w:eastAsia="Times New Roman" w:hAnsi="Verdana" w:cs="Times New Roman"/>
+          <w:sz w:val="20"/>
+          <w:szCs w:val="20"/>
+          <w:lang w:eastAsia="en-IE"/>
+        </w:rPr>
+        <w:t>tonnes</w:t>
+      </w:r>
+      <w:proofErr w:type="gramEnd"/>
+      <w:r>
+        <w:rPr>
+          <w:rFonts w:ascii="Verdana" w:eastAsia="Times New Roman" w:hAnsi="Verdana" w:cs="Times New Roman"/>
+          <w:sz w:val="20"/>
+          <w:szCs w:val="20"/>
+          <w:lang w:eastAsia="en-IE"/>
+        </w:rPr>
+        <w:t xml:space="preserve"> of tech courses. </w:t>
+      </w:r>
+      <w:proofErr w:type="gramStart"/>
+      <w:r>
+        <w:rPr>
+          <w:rFonts w:ascii="Verdana" w:eastAsia="Times New Roman" w:hAnsi="Verdana" w:cs="Times New Roman"/>
+          <w:sz w:val="20"/>
+          <w:szCs w:val="20"/>
+          <w:lang w:eastAsia="en-IE"/>
+        </w:rPr>
+        <w:t>up</w:t>
+      </w:r>
+      <w:proofErr w:type="gramEnd"/>
+      <w:r>
+        <w:rPr>
+          <w:rFonts w:ascii="Verdana" w:eastAsia="Times New Roman" w:hAnsi="Verdana" w:cs="Times New Roman"/>
+          <w:sz w:val="20"/>
+          <w:szCs w:val="20"/>
+          <w:lang w:eastAsia="en-IE"/>
+        </w:rPr>
+        <w:t xml:space="preserve"> to 4 </w:t>
+      </w:r>
+      <w:proofErr w:type="spellStart"/>
+      <w:r>
+        <w:rPr>
+          <w:rFonts w:ascii="Verdana" w:eastAsia="Times New Roman" w:hAnsi="Verdana" w:cs="Times New Roman"/>
+          <w:sz w:val="20"/>
+          <w:szCs w:val="20"/>
+          <w:lang w:eastAsia="en-IE"/>
+        </w:rPr>
+        <w:t>hrs</w:t>
+      </w:r>
+      <w:proofErr w:type="spellEnd"/>
+      <w:r>
+        <w:rPr>
+          <w:rFonts w:ascii="Verdana" w:eastAsia="Times New Roman" w:hAnsi="Verdana" w:cs="Times New Roman"/>
+          <w:sz w:val="20"/>
+          <w:szCs w:val="20"/>
+          <w:lang w:eastAsia="en-IE"/>
+        </w:rPr>
+        <w:t xml:space="preserve"> long. </w:t>
+      </w:r>
+      <w:proofErr w:type="gramStart"/>
+      <w:r>
+        <w:rPr>
+          <w:rFonts w:ascii="Verdana" w:eastAsia="Times New Roman" w:hAnsi="Verdana" w:cs="Times New Roman"/>
+          <w:sz w:val="20"/>
+          <w:szCs w:val="20"/>
+          <w:lang w:eastAsia="en-IE"/>
+        </w:rPr>
+        <w:t>in</w:t>
+      </w:r>
+      <w:proofErr w:type="gramEnd"/>
+      <w:r>
+        <w:rPr>
+          <w:rFonts w:ascii="Verdana" w:eastAsia="Times New Roman" w:hAnsi="Verdana" w:cs="Times New Roman"/>
+          <w:sz w:val="20"/>
+          <w:szCs w:val="20"/>
+          <w:lang w:eastAsia="en-IE"/>
+        </w:rPr>
+        <w:t xml:space="preserve"> all areas. 11 days free and same price plans as the other schools....this seems to go way beyond beginners...even have salesforce training.</w:t>
       </w:r>
     </w:p>
     <w:p/>
+    <w:p>
+      <w:r>
+        <w:t xml:space="preserve">App Using Google maps API and </w:t>
+      </w:r>
+      <w:proofErr w:type="spellStart"/>
+      <w:r>
+        <w:t>craiglist</w:t>
+      </w:r>
+      <w:proofErr w:type="spellEnd"/>
+      <w:r>
+        <w:t xml:space="preserve"> data</w:t>
+      </w:r>
+    </w:p>
+    <w:p>
+      <w:r>
+        <w:t>http://www.housingmaps.com/</w:t>
+      </w:r>
+      <w:bookmarkStart w:id="0" w:name="_GoBack"/>
+      <w:bookmarkEnd w:id="0"/>
+    </w:p>
     <w:sectPr>
       <w:pgSz w:w="11906" w:h="16838"/>
       <w:pgMar w:top="1440" w:right="1440" w:bottom="1440" w:left="1440" w:header="708" w:footer="708" w:gutter="0"/>

</xml_diff>

<commit_message>
added yunero video dispplay plugin. test embed vid scripts
</commit_message>
<xml_diff>
--- a/ARIA CA 3.docx
+++ b/ARIA CA 3.docx
@@ -683,11 +683,160 @@
         </w:r>
       </w:hyperlink>
     </w:p>
-    <w:p>
+    <w:p/>
+    <w:p>
+      <w:pPr>
+        <w:rPr>
+          <w:b/>
+          <w:sz w:val="36"/>
+          <w:szCs w:val="36"/>
+        </w:rPr>
+      </w:pPr>
+      <w:r>
+        <w:rPr>
+          <w:b/>
+          <w:sz w:val="36"/>
+          <w:szCs w:val="36"/>
+        </w:rPr>
+        <w:t>Youtube</w:t>
+      </w:r>
+    </w:p>
+    <w:p>
+      <w:hyperlink r:id="rId16" w:history="1">
+        <w:r>
+          <w:rPr>
+            <w:rStyle w:val="Hyperlink"/>
+          </w:rPr>
+          <w:t>http://demos.codehandling.com/yunero/yunero.html</w:t>
+        </w:r>
+      </w:hyperlink>
+    </w:p>
+    <w:p>
+      <w:hyperlink r:id="rId17" w:history="1">
+        <w:r>
+          <w:rPr>
+            <w:rStyle w:val="Hyperlink"/>
+          </w:rPr>
+          <w:t>http://www.codehandling.com/2013/02/yunero-jquery-plugin-displays-video.html</w:t>
+        </w:r>
+      </w:hyperlink>
+    </w:p>
+    <w:p>
+      <w:hyperlink r:id="rId18" w:history="1">
+        <w:r>
+          <w:rPr>
+            <w:rStyle w:val="Hyperlink"/>
+          </w:rPr>
+          <w:t>http://blog.teamtreehouse.com/developing-over-the-youtube-api-with-json</w:t>
+        </w:r>
+      </w:hyperlink>
       <w:bookmarkStart w:id="0" w:name="_GoBack"/>
       <w:bookmarkEnd w:id="0"/>
     </w:p>
     <w:p>
+      <w:r>
+        <w:t>embeded vid</w:t>
+      </w:r>
+    </w:p>
+    <w:p>
+      <w:hyperlink r:id="rId19" w:anchor="file-insertyoutubefeed" w:history="1">
+        <w:r>
+          <w:rPr>
+            <w:rStyle w:val="Hyperlink"/>
+          </w:rPr>
+          <w:t>https://gist.github.com/planetoftheweb/2367632#file-insertyoutubefeed</w:t>
+        </w:r>
+      </w:hyperlink>
+    </w:p>
+    <w:p>
+      <w:hyperlink r:id="rId20" w:history="1">
+        <w:r>
+          <w:rPr>
+            <w:rStyle w:val="Hyperlink"/>
+          </w:rPr>
+          <w:t>http://stackoverflow.com/questions/7140911/youtube-api-querying-json-for-a-video-id-loads-empty-embedded-iframe</w:t>
+        </w:r>
+      </w:hyperlink>
+    </w:p>
+    <w:p/>
+    <w:p>
+      <w:hyperlink r:id="rId21" w:history="1">
+        <w:r>
+          <w:rPr>
+            <w:rStyle w:val="Hyperlink"/>
+          </w:rPr>
+          <w:t>http://jsfiddle.net/pKZPP/</w:t>
+        </w:r>
+      </w:hyperlink>
+    </w:p>
+    <w:p>
+      <w:hyperlink r:id="rId22" w:history="1">
+        <w:r>
+          <w:rPr>
+            <w:rStyle w:val="Hyperlink"/>
+          </w:rPr>
+          <w:t>http://forrst.com/posts/Display_YouTube_Videos_Using_JSON_and_jQuery-7uQ</w:t>
+        </w:r>
+      </w:hyperlink>
+    </w:p>
+    <w:p>
+      <w:hyperlink r:id="rId23" w:history="1">
+        <w:r>
+          <w:rPr>
+            <w:rStyle w:val="Hyperlink"/>
+          </w:rPr>
+          <w:t>http://mewsigma.wordpress.com/2013/06/28/how-to-embed-videos-in-your-site-via-youtube-data-api/</w:t>
+        </w:r>
+      </w:hyperlink>
+    </w:p>
+    <w:p>
+      <w:hyperlink r:id="rId24" w:history="1">
+        <w:r>
+          <w:rPr>
+            <w:rStyle w:val="Hyperlink"/>
+          </w:rPr>
+          <w:t>http://acuriousanimal.com/blog/2011/11/02/using-youtube-api-to-embed-videos-on-your-web-site/</w:t>
+        </w:r>
+      </w:hyperlink>
+    </w:p>
+    <w:p/>
+    <w:p>
+      <w:r>
+        <w:t>from google youtube api</w:t>
+      </w:r>
+    </w:p>
+    <w:p>
+      <w:hyperlink r:id="rId25" w:history="1">
+        <w:r>
+          <w:rPr>
+            <w:rStyle w:val="Hyperlink"/>
+          </w:rPr>
+          <w:t>http://www.youtube.com/yt/dev/api-resources.html</w:t>
+        </w:r>
+      </w:hyperlink>
+    </w:p>
+    <w:p>
+      <w:hyperlink r:id="rId26" w:history="1">
+        <w:r>
+          <w:rPr>
+            <w:rStyle w:val="Hyperlink"/>
+          </w:rPr>
+          <w:t>https://developers.google.com/youtube/v3/docs/search/list</w:t>
+        </w:r>
+      </w:hyperlink>
+    </w:p>
+    <w:p>
+      <w:hyperlink r:id="rId27" w:anchor="search_by_keyword" w:history="1">
+        <w:r>
+          <w:rPr>
+            <w:rStyle w:val="Hyperlink"/>
+          </w:rPr>
+          <w:t>https://developers.google.com/youtube/v3/code_samples/javascript#search_by_keyword</w:t>
+        </w:r>
+      </w:hyperlink>
+    </w:p>
+    <w:p/>
+    <w:p>
       <w:pPr>
         <w:pStyle w:val="Heading2"/>
       </w:pPr>
@@ -696,7 +845,7 @@
       </w:r>
     </w:p>
     <w:p>
-      <w:hyperlink r:id="rId16" w:history="1">
+      <w:hyperlink r:id="rId28" w:history="1">
         <w:r>
           <w:rPr>
             <w:rStyle w:val="Hyperlink"/>
@@ -706,7 +855,7 @@
       </w:hyperlink>
     </w:p>
     <w:p>
-      <w:hyperlink r:id="rId17" w:history="1">
+      <w:hyperlink r:id="rId29" w:history="1">
         <w:r>
           <w:rPr>
             <w:rStyle w:val="Hyperlink"/>

</xml_diff>

<commit_message>
updated the references doc with latest
</commit_message>
<xml_diff>
--- a/ARIA CA 3.docx
+++ b/ARIA CA 3.docx
@@ -464,6 +464,27 @@
       </w:r>
     </w:p>
     <w:p>
+      <w:hyperlink r:id="rId6" w:history="1">
+        <w:r>
+          <w:rPr>
+            <w:rStyle w:val="Hyperlink"/>
+          </w:rPr>
+          <w:t>http://en.wikipedia.org/wiki/Application_programming_interface</w:t>
+        </w:r>
+      </w:hyperlink>
+    </w:p>
+    <w:p>
+      <w:hyperlink r:id="rId7" w:history="1">
+        <w:r>
+          <w:rPr>
+            <w:rStyle w:val="Hyperlink"/>
+          </w:rPr>
+          <w:t>http://www.codecademy.com/courses/web-beginner-en-v2b3k/0/1</w:t>
+        </w:r>
+      </w:hyperlink>
+    </w:p>
+    <w:p/>
+    <w:p>
       <w:r>
         <w:t>Twitter API docs</w:t>
       </w:r>
@@ -506,7 +527,7 @@
       </w:r>
     </w:p>
     <w:p>
-      <w:hyperlink r:id="rId6" w:history="1">
+      <w:hyperlink r:id="rId8" w:history="1">
         <w:r>
           <w:rPr>
             <w:rStyle w:val="Hyperlink"/>
@@ -521,7 +542,7 @@
       </w:r>
     </w:p>
     <w:p>
-      <w:hyperlink r:id="rId7" w:history="1">
+      <w:hyperlink r:id="rId9" w:history="1">
         <w:r>
           <w:rPr>
             <w:rStyle w:val="Hyperlink"/>
@@ -535,7 +556,6 @@
         <w:spacing w:line="240" w:lineRule="auto"/>
       </w:pPr>
       <w:r>
-        <w:lastRenderedPageBreak/>
         <w:t>Daft .ie API</w:t>
       </w:r>
     </w:p>
@@ -543,7 +563,7 @@
       <w:pPr>
         <w:spacing w:line="240" w:lineRule="auto"/>
       </w:pPr>
-      <w:hyperlink r:id="rId8" w:history="1">
+      <w:hyperlink r:id="rId10" w:history="1">
         <w:r>
           <w:rPr>
             <w:rStyle w:val="Hyperlink"/>
@@ -564,7 +584,7 @@
       <w:pPr>
         <w:spacing w:line="240" w:lineRule="auto"/>
       </w:pPr>
-      <w:hyperlink r:id="rId9" w:history="1">
+      <w:hyperlink r:id="rId11" w:history="1">
         <w:r>
           <w:rPr>
             <w:rStyle w:val="Hyperlink"/>
@@ -585,7 +605,7 @@
       <w:pPr>
         <w:spacing w:line="240" w:lineRule="auto"/>
       </w:pPr>
-      <w:hyperlink r:id="rId10" w:history="1">
+      <w:hyperlink r:id="rId12" w:history="1">
         <w:r>
           <w:rPr>
             <w:rStyle w:val="Hyperlink"/>
@@ -606,7 +626,7 @@
       <w:pPr>
         <w:spacing w:line="240" w:lineRule="auto"/>
       </w:pPr>
-      <w:hyperlink r:id="rId11" w:history="1">
+      <w:hyperlink r:id="rId13" w:history="1">
         <w:r>
           <w:rPr>
             <w:rStyle w:val="Hyperlink"/>
@@ -627,7 +647,7 @@
       <w:pPr>
         <w:spacing w:line="240" w:lineRule="auto"/>
       </w:pPr>
-      <w:hyperlink r:id="rId12" w:history="1">
+      <w:hyperlink r:id="rId14" w:history="1">
         <w:r>
           <w:rPr>
             <w:rStyle w:val="Hyperlink"/>
@@ -640,7 +660,7 @@
       <w:pPr>
         <w:spacing w:line="240" w:lineRule="auto"/>
       </w:pPr>
-      <w:hyperlink r:id="rId13" w:history="1">
+      <w:hyperlink r:id="rId15" w:history="1">
         <w:r>
           <w:rPr>
             <w:rStyle w:val="Hyperlink"/>
@@ -653,7 +673,7 @@
       <w:pPr>
         <w:spacing w:line="240" w:lineRule="auto"/>
       </w:pPr>
-      <w:hyperlink r:id="rId14" w:history="1">
+      <w:hyperlink r:id="rId16" w:history="1">
         <w:r>
           <w:rPr>
             <w:rStyle w:val="Hyperlink"/>
@@ -674,7 +694,7 @@
       <w:pPr>
         <w:spacing w:line="240" w:lineRule="auto"/>
       </w:pPr>
-      <w:hyperlink r:id="rId15" w:history="1">
+      <w:hyperlink r:id="rId17" w:history="1">
         <w:r>
           <w:rPr>
             <w:rStyle w:val="Hyperlink"/>
@@ -702,7 +722,7 @@
       </w:r>
     </w:p>
     <w:p>
-      <w:hyperlink r:id="rId16" w:history="1">
+      <w:hyperlink r:id="rId18" w:history="1">
         <w:r>
           <w:rPr>
             <w:rStyle w:val="Hyperlink"/>
@@ -712,7 +732,7 @@
       </w:hyperlink>
     </w:p>
     <w:p>
-      <w:hyperlink r:id="rId17" w:history="1">
+      <w:hyperlink r:id="rId19" w:history="1">
         <w:r>
           <w:rPr>
             <w:rStyle w:val="Hyperlink"/>
@@ -722,7 +742,7 @@
       </w:hyperlink>
     </w:p>
     <w:p>
-      <w:hyperlink r:id="rId18" w:history="1">
+      <w:hyperlink r:id="rId20" w:history="1">
         <w:r>
           <w:rPr>
             <w:rStyle w:val="Hyperlink"/>
@@ -730,113 +750,209 @@
           <w:t>http://blog.teamtreehouse.com/developing-over-the-youtube-api-with-json</w:t>
         </w:r>
       </w:hyperlink>
+    </w:p>
+    <w:p>
+      <w:r>
+        <w:t>embeded vid</w:t>
+      </w:r>
+    </w:p>
+    <w:p>
+      <w:hyperlink r:id="rId21" w:anchor="file-insertyoutubefeed" w:history="1">
+        <w:r>
+          <w:rPr>
+            <w:rStyle w:val="Hyperlink"/>
+          </w:rPr>
+          <w:t>https://gist.github.com/planetoftheweb/2367632#file-insertyoutubefeed</w:t>
+        </w:r>
+      </w:hyperlink>
+    </w:p>
+    <w:p>
+      <w:hyperlink r:id="rId22" w:history="1">
+        <w:r>
+          <w:rPr>
+            <w:rStyle w:val="Hyperlink"/>
+          </w:rPr>
+          <w:t>http://stackoverflow.com/questions/7140911/youtube-api-querying-json-for-a-video-id-loads-empty-embedded-iframe</w:t>
+        </w:r>
+      </w:hyperlink>
+    </w:p>
+    <w:p/>
+    <w:p>
+      <w:hyperlink r:id="rId23" w:history="1">
+        <w:r>
+          <w:rPr>
+            <w:rStyle w:val="Hyperlink"/>
+          </w:rPr>
+          <w:t>http://jsfiddle.net/pKZPP/</w:t>
+        </w:r>
+      </w:hyperlink>
+    </w:p>
+    <w:p>
+      <w:hyperlink r:id="rId24" w:history="1">
+        <w:r>
+          <w:rPr>
+            <w:rStyle w:val="Hyperlink"/>
+          </w:rPr>
+          <w:t>http://forrst.com/posts/Display_YouTube_Videos_Using_JSON_and_jQuery-7uQ</w:t>
+        </w:r>
+      </w:hyperlink>
+    </w:p>
+    <w:p>
+      <w:hyperlink r:id="rId25" w:history="1">
+        <w:r>
+          <w:rPr>
+            <w:rStyle w:val="Hyperlink"/>
+          </w:rPr>
+          <w:t>http://mewsigma.wordpress.com/2013/06/28/how-to-embed-videos-in-your-site-via-youtube-data-api/</w:t>
+        </w:r>
+      </w:hyperlink>
+    </w:p>
+    <w:p>
+      <w:hyperlink r:id="rId26" w:history="1">
+        <w:r>
+          <w:rPr>
+            <w:rStyle w:val="Hyperlink"/>
+          </w:rPr>
+          <w:t>http://acuriousanimal.com/blog/2011/11/02/using-youtube-api-to-embed-videos-on-your-web-site/</w:t>
+        </w:r>
+      </w:hyperlink>
+    </w:p>
+    <w:p/>
+    <w:p>
+      <w:r>
+        <w:t>from google youtube api</w:t>
+      </w:r>
+    </w:p>
+    <w:p>
+      <w:hyperlink r:id="rId27" w:history="1">
+        <w:r>
+          <w:rPr>
+            <w:rStyle w:val="Hyperlink"/>
+          </w:rPr>
+          <w:t>http://www.youtube.com/yt/dev/api-resources.html</w:t>
+        </w:r>
+      </w:hyperlink>
+    </w:p>
+    <w:p>
+      <w:hyperlink r:id="rId28" w:history="1">
+        <w:r>
+          <w:rPr>
+            <w:rStyle w:val="Hyperlink"/>
+          </w:rPr>
+          <w:t>https://developers.google.com/youtube/v3/docs/search/list</w:t>
+        </w:r>
+      </w:hyperlink>
+    </w:p>
+    <w:p>
+      <w:pPr>
+        <w:rPr>
+          <w:rStyle w:val="Hyperlink"/>
+        </w:rPr>
+      </w:pPr>
+      <w:hyperlink r:id="rId29" w:anchor="search_by_keyword" w:history="1">
+        <w:r>
+          <w:rPr>
+            <w:rStyle w:val="Hyperlink"/>
+          </w:rPr>
+          <w:t>https://developers.google.com/youtube/v3/code_samples/javascript#search_by_keyword</w:t>
+        </w:r>
+      </w:hyperlink>
+    </w:p>
+    <w:p>
+      <w:pPr>
+        <w:rPr>
+          <w:rStyle w:val="Hyperlink"/>
+        </w:rPr>
+      </w:pPr>
+    </w:p>
+    <w:p>
+      <w:r>
+        <w:t>Charts</w:t>
+      </w:r>
+    </w:p>
+    <w:p>
+      <w:hyperlink r:id="rId30" w:history="1">
+        <w:r>
+          <w:rPr>
+            <w:rStyle w:val="Hyperlink"/>
+          </w:rPr>
+          <w:t>http://canvasjs.com/docs/charts/chart-options/tooltip/content/</w:t>
+        </w:r>
+      </w:hyperlink>
+    </w:p>
+    <w:p>
+      <w:hyperlink r:id="rId31" w:history="1">
+        <w:r>
+          <w:rPr>
+            <w:rStyle w:val="Hyperlink"/>
+          </w:rPr>
+          <w:t>http</w:t>
+        </w:r>
+        <w:r>
+          <w:rPr>
+            <w:rStyle w:val="Hyperlink"/>
+          </w:rPr>
+          <w:t>s</w:t>
+        </w:r>
+        <w:r>
+          <w:rPr>
+            <w:rStyle w:val="Hyperlink"/>
+          </w:rPr>
+          <w:t>://github.com/nnnick/Chart.js/pull/35</w:t>
+        </w:r>
+      </w:hyperlink>
+    </w:p>
+    <w:p>
+      <w:hyperlink r:id="rId32" w:history="1">
+        <w:r>
+          <w:rPr>
+            <w:rStyle w:val="Hyperlink"/>
+          </w:rPr>
+          <w:t>http://canvasjs.com/html5-javascript-pie-chart/</w:t>
+        </w:r>
+      </w:hyperlink>
+    </w:p>
+    <w:p>
       <w:bookmarkStart w:id="0" w:name="_GoBack"/>
       <w:bookmarkEnd w:id="0"/>
     </w:p>
     <w:p>
       <w:r>
-        <w:t>embeded vid</w:t>
-      </w:r>
-    </w:p>
-    <w:p>
-      <w:hyperlink r:id="rId19" w:anchor="file-insertyoutubefeed" w:history="1">
-        <w:r>
-          <w:rPr>
-            <w:rStyle w:val="Hyperlink"/>
-          </w:rPr>
-          <w:t>https://gist.github.com/planetoftheweb/2367632#file-insertyoutubefeed</w:t>
-        </w:r>
-      </w:hyperlink>
-    </w:p>
-    <w:p>
-      <w:hyperlink r:id="rId20" w:history="1">
-        <w:r>
-          <w:rPr>
-            <w:rStyle w:val="Hyperlink"/>
-          </w:rPr>
-          <w:t>http://stackoverflow.com/questions/7140911/youtube-api-querying-json-for-a-video-id-loads-empty-embedded-iframe</w:t>
+        <w:t>Responsive design</w:t>
+      </w:r>
+    </w:p>
+    <w:p>
+      <w:hyperlink r:id="rId33" w:history="1">
+        <w:r>
+          <w:rPr>
+            <w:rStyle w:val="Hyperlink"/>
+          </w:rPr>
+          <w:t>https://gist.github.com/tfausak/2046174</w:t>
+        </w:r>
+      </w:hyperlink>
+    </w:p>
+    <w:p>
+      <w:hyperlink r:id="rId34" w:history="1">
+        <w:r>
+          <w:rPr>
+            <w:rStyle w:val="Hyperlink"/>
+          </w:rPr>
+          <w:t>http://taylor.fausak.me/2012/03/15/dropdown-menu-in-twitter-bootstraps-collapsed-navbar/</w:t>
+        </w:r>
+      </w:hyperlink>
+    </w:p>
+    <w:p>
+      <w:hyperlink r:id="rId35" w:history="1">
+        <w:r>
+          <w:rPr>
+            <w:rStyle w:val="Hyperlink"/>
+          </w:rPr>
+          <w:t>http://www.smashingmagazine.com/2014/02/27/making-embedded-content-work-in-responsive-design-3/</w:t>
         </w:r>
       </w:hyperlink>
     </w:p>
     <w:p/>
     <w:p>
-      <w:hyperlink r:id="rId21" w:history="1">
-        <w:r>
-          <w:rPr>
-            <w:rStyle w:val="Hyperlink"/>
-          </w:rPr>
-          <w:t>http://jsfiddle.net/pKZPP/</w:t>
-        </w:r>
-      </w:hyperlink>
-    </w:p>
-    <w:p>
-      <w:hyperlink r:id="rId22" w:history="1">
-        <w:r>
-          <w:rPr>
-            <w:rStyle w:val="Hyperlink"/>
-          </w:rPr>
-          <w:t>http://forrst.com/posts/Display_YouTube_Videos_Using_JSON_and_jQuery-7uQ</w:t>
-        </w:r>
-      </w:hyperlink>
-    </w:p>
-    <w:p>
-      <w:hyperlink r:id="rId23" w:history="1">
-        <w:r>
-          <w:rPr>
-            <w:rStyle w:val="Hyperlink"/>
-          </w:rPr>
-          <w:t>http://mewsigma.wordpress.com/2013/06/28/how-to-embed-videos-in-your-site-via-youtube-data-api/</w:t>
-        </w:r>
-      </w:hyperlink>
-    </w:p>
-    <w:p>
-      <w:hyperlink r:id="rId24" w:history="1">
-        <w:r>
-          <w:rPr>
-            <w:rStyle w:val="Hyperlink"/>
-          </w:rPr>
-          <w:t>http://acuriousanimal.com/blog/2011/11/02/using-youtube-api-to-embed-videos-on-your-web-site/</w:t>
-        </w:r>
-      </w:hyperlink>
-    </w:p>
-    <w:p/>
-    <w:p>
-      <w:r>
-        <w:t>from google youtube api</w:t>
-      </w:r>
-    </w:p>
-    <w:p>
-      <w:hyperlink r:id="rId25" w:history="1">
-        <w:r>
-          <w:rPr>
-            <w:rStyle w:val="Hyperlink"/>
-          </w:rPr>
-          <w:t>http://www.youtube.com/yt/dev/api-resources.html</w:t>
-        </w:r>
-      </w:hyperlink>
-    </w:p>
-    <w:p>
-      <w:hyperlink r:id="rId26" w:history="1">
-        <w:r>
-          <w:rPr>
-            <w:rStyle w:val="Hyperlink"/>
-          </w:rPr>
-          <w:t>https://developers.google.com/youtube/v3/docs/search/list</w:t>
-        </w:r>
-      </w:hyperlink>
-    </w:p>
-    <w:p>
-      <w:hyperlink r:id="rId27" w:anchor="search_by_keyword" w:history="1">
-        <w:r>
-          <w:rPr>
-            <w:rStyle w:val="Hyperlink"/>
-          </w:rPr>
-          <w:t>https://developers.google.com/youtube/v3/code_samples/javascript#search_by_keyword</w:t>
-        </w:r>
-      </w:hyperlink>
-    </w:p>
-    <w:p/>
-    <w:p>
       <w:pPr>
         <w:pStyle w:val="Heading2"/>
       </w:pPr>
@@ -845,7 +961,7 @@
       </w:r>
     </w:p>
     <w:p>
-      <w:hyperlink r:id="rId28" w:history="1">
+      <w:hyperlink r:id="rId36" w:history="1">
         <w:r>
           <w:rPr>
             <w:rStyle w:val="Hyperlink"/>
@@ -855,7 +971,7 @@
       </w:hyperlink>
     </w:p>
     <w:p>
-      <w:hyperlink r:id="rId29" w:history="1">
+      <w:hyperlink r:id="rId37" w:history="1">
         <w:r>
           <w:rPr>
             <w:rStyle w:val="Hyperlink"/>
@@ -1165,6 +1281,18 @@
       <w:szCs w:val="32"/>
     </w:rPr>
   </w:style>
+  <w:style w:type="character" w:styleId="FollowedHyperlink">
+    <w:name w:val="FollowedHyperlink"/>
+    <w:basedOn w:val="DefaultParagraphFont"/>
+    <w:uiPriority w:val="99"/>
+    <w:semiHidden/>
+    <w:unhideWhenUsed/>
+    <w:rsid w:val="00DF7E03"/>
+    <w:rPr>
+      <w:color w:val="800080" w:themeColor="followedHyperlink"/>
+      <w:u w:val="single"/>
+    </w:rPr>
+  </w:style>
 </w:styles>
 </file>
 
@@ -1441,6 +1569,18 @@
       <w:color w:val="345A8A" w:themeColor="accent1" w:themeShade="B5"/>
       <w:sz w:val="32"/>
       <w:szCs w:val="32"/>
+    </w:rPr>
+  </w:style>
+  <w:style w:type="character" w:styleId="FollowedHyperlink">
+    <w:name w:val="FollowedHyperlink"/>
+    <w:basedOn w:val="DefaultParagraphFont"/>
+    <w:uiPriority w:val="99"/>
+    <w:semiHidden/>
+    <w:unhideWhenUsed/>
+    <w:rsid w:val="00DF7E03"/>
+    <w:rPr>
+      <w:color w:val="800080" w:themeColor="followedHyperlink"/>
+      <w:u w:val="single"/>
     </w:rPr>
   </w:style>
 </w:styles>

</xml_diff>

<commit_message>
fixed nav bars and dropdowns for mobile
</commit_message>
<xml_diff>
--- a/ARIA CA 3.docx
+++ b/ARIA CA 3.docx
@@ -886,19 +886,7 @@
           <w:rPr>
             <w:rStyle w:val="Hyperlink"/>
           </w:rPr>
-          <w:t>http</w:t>
-        </w:r>
-        <w:r>
-          <w:rPr>
-            <w:rStyle w:val="Hyperlink"/>
-          </w:rPr>
-          <w:t>s</w:t>
-        </w:r>
-        <w:r>
-          <w:rPr>
-            <w:rStyle w:val="Hyperlink"/>
-          </w:rPr>
-          <w:t>://github.com/nnnick/Chart.js/pull/35</w:t>
+          <w:t>https://github.com/nnnick/Chart.js/pull/35</w:t>
         </w:r>
       </w:hyperlink>
     </w:p>
@@ -912,45 +900,59 @@
         </w:r>
       </w:hyperlink>
     </w:p>
-    <w:p>
+    <w:p/>
+    <w:p>
+      <w:r>
+        <w:t>Responsive design</w:t>
+      </w:r>
+    </w:p>
+    <w:p>
+      <w:hyperlink r:id="rId33" w:history="1">
+        <w:r>
+          <w:rPr>
+            <w:rStyle w:val="Hyperlink"/>
+          </w:rPr>
+          <w:t>https://gist.github.com/tfausak/2046174</w:t>
+        </w:r>
+      </w:hyperlink>
+    </w:p>
+    <w:p>
+      <w:hyperlink r:id="rId34" w:history="1">
+        <w:r>
+          <w:rPr>
+            <w:rStyle w:val="Hyperlink"/>
+          </w:rPr>
+          <w:t>http://taylor.fausak.me/2012/03/15/dropdown-menu-in-twitter-bootstraps-collapsed-navbar/</w:t>
+        </w:r>
+      </w:hyperlink>
+    </w:p>
+    <w:p>
+      <w:pPr>
+        <w:rPr>
+          <w:rStyle w:val="Hyperlink"/>
+        </w:rPr>
+      </w:pPr>
+      <w:hyperlink r:id="rId35" w:history="1">
+        <w:r>
+          <w:rPr>
+            <w:rStyle w:val="Hyperlink"/>
+          </w:rPr>
+          <w:t>http://www.smashingmagazine.com/2014/02/27/making-embedded-content-work-in-responsive-design-3/</w:t>
+        </w:r>
+      </w:hyperlink>
+    </w:p>
+    <w:p>
+      <w:hyperlink r:id="rId36" w:history="1">
+        <w:r>
+          <w:rPr>
+            <w:rStyle w:val="Hyperlink"/>
+          </w:rPr>
+          <w:t>http://getbootstrap.com/css/#grid-column-ordering</w:t>
+        </w:r>
+      </w:hyperlink>
       <w:bookmarkStart w:id="0" w:name="_GoBack"/>
       <w:bookmarkEnd w:id="0"/>
     </w:p>
-    <w:p>
-      <w:r>
-        <w:t>Responsive design</w:t>
-      </w:r>
-    </w:p>
-    <w:p>
-      <w:hyperlink r:id="rId33" w:history="1">
-        <w:r>
-          <w:rPr>
-            <w:rStyle w:val="Hyperlink"/>
-          </w:rPr>
-          <w:t>https://gist.github.com/tfausak/2046174</w:t>
-        </w:r>
-      </w:hyperlink>
-    </w:p>
-    <w:p>
-      <w:hyperlink r:id="rId34" w:history="1">
-        <w:r>
-          <w:rPr>
-            <w:rStyle w:val="Hyperlink"/>
-          </w:rPr>
-          <w:t>http://taylor.fausak.me/2012/03/15/dropdown-menu-in-twitter-bootstraps-collapsed-navbar/</w:t>
-        </w:r>
-      </w:hyperlink>
-    </w:p>
-    <w:p>
-      <w:hyperlink r:id="rId35" w:history="1">
-        <w:r>
-          <w:rPr>
-            <w:rStyle w:val="Hyperlink"/>
-          </w:rPr>
-          <w:t>http://www.smashingmagazine.com/2014/02/27/making-embedded-content-work-in-responsive-design-3/</w:t>
-        </w:r>
-      </w:hyperlink>
-    </w:p>
     <w:p/>
     <w:p>
       <w:pPr>
@@ -961,7 +963,7 @@
       </w:r>
     </w:p>
     <w:p>
-      <w:hyperlink r:id="rId36" w:history="1">
+      <w:hyperlink r:id="rId37" w:history="1">
         <w:r>
           <w:rPr>
             <w:rStyle w:val="Hyperlink"/>
@@ -971,7 +973,7 @@
       </w:hyperlink>
     </w:p>
     <w:p>
-      <w:hyperlink r:id="rId37" w:history="1">
+      <w:hyperlink r:id="rId38" w:history="1">
         <w:r>
           <w:rPr>
             <w:rStyle w:val="Hyperlink"/>

</xml_diff>